<commit_message>
Har noe linear function approximator med matrise som fungerer, tar inn state og gir action-values som output.
</commit_message>
<xml_diff>
--- a/PracticalRL/Easy21Assignment/Assignment.docx
+++ b/PracticalRL/Easy21Assignment/Assignment.docx
@@ -802,166 +802,176 @@
       </w:r>
       <w:proofErr w:type="spellEnd"/>
       <w:r>
-        <w:t xml:space="preserve"> or MC-learning, are trying to give an action value to each of the different states in the environment. When we have </w:t>
-      </w:r>
+        <w:t xml:space="preserve"> or MC-learning, are trying to give an action value to each of the different states in the environment. When we have few episodes, the action-values which are assigned to these states will have </w:t>
+      </w:r>
+      <w:r>
+        <w:t>substantial</w:t>
+      </w:r>
+      <w:r>
+        <w:t xml:space="preserve"> variance, as there probably haven’t been many updates to them. </w:t>
+      </w:r>
+    </w:p>
+    <w:p>
+      <w:pPr>
+        <w:tabs>
+          <w:tab w:val="left" w:pos="1812"/>
+        </w:tabs>
+      </w:pPr>
+      <w:r>
+        <w:t xml:space="preserve">The linear function approximator on the other hand, will try to generalize for hands with sum in the range [2, 6] for example, and will have more samples to work out the action-value of that hand-range. This helps in the short term, when you don’t have many episodes to work with, but as we have seen, this leads to long term problems. </w:t>
+      </w:r>
+    </w:p>
+    <w:p>
+      <w:pPr>
+        <w:tabs>
+          <w:tab w:val="left" w:pos="1812"/>
+        </w:tabs>
+      </w:pPr>
+      <w:r>
+        <w:t>Tabular algorithms will outperform this linear approximation in the long term, as they simply have more accurate representations of the state and are able to provide more precise estimations of the action-value of a state, given enough compute and training data.</w:t>
+      </w:r>
+    </w:p>
+    <w:p>
+      <w:pPr>
+        <w:tabs>
+          <w:tab w:val="left" w:pos="1812"/>
+        </w:tabs>
+      </w:pPr>
       <w:proofErr w:type="gramStart"/>
       <w:r>
-        <w:t>few</w:t>
+        <w:t>So</w:t>
       </w:r>
       <w:proofErr w:type="gramEnd"/>
       <w:r>
-        <w:t xml:space="preserve"> episodes, the action-values which are assigned to these states will have </w:t>
-      </w:r>
-      <w:r>
-        <w:t>substantial</w:t>
-      </w:r>
-      <w:r>
-        <w:t xml:space="preserve"> variance, as there probably haven’t been many updates to them. </w:t>
-      </w:r>
-    </w:p>
-    <w:p>
-      <w:pPr>
-        <w:tabs>
-          <w:tab w:val="left" w:pos="1812"/>
-        </w:tabs>
-      </w:pPr>
-      <w:r>
-        <w:t xml:space="preserve">The linear function approximator on the other hand, will try to generalize for hands with sum in the range [2, 6] for example, and will have more samples to work out the action-value of that hand-range. This helps in the short term, when you don’t have many episodes to work with, but as we have seen, this leads to long term problems. </w:t>
-      </w:r>
-    </w:p>
-    <w:p>
-      <w:pPr>
-        <w:tabs>
-          <w:tab w:val="left" w:pos="1812"/>
-        </w:tabs>
-      </w:pPr>
-      <w:r>
-        <w:t>Tabular algorithms will outperform this linear approximation in the long term, as they simply have more accurate representations of the state and are able to provide more precise estimations of the action-value of a state, given enough compute and training data.</w:t>
-      </w:r>
-    </w:p>
-    <w:p>
-      <w:pPr>
-        <w:tabs>
-          <w:tab w:val="left" w:pos="1812"/>
-        </w:tabs>
-      </w:pPr>
+        <w:t xml:space="preserve"> the advantage of function approximation is that it quickly gets a decent picture of the action-value function with little data, but it has the disadvantage that it will never be able to find the true action-value function, since it doesn’t have full knowledge of the state space.</w:t>
+      </w:r>
+    </w:p>
+    <w:p>
+      <w:pPr>
+        <w:tabs>
+          <w:tab w:val="left" w:pos="1812"/>
+        </w:tabs>
+      </w:pPr>
+    </w:p>
+    <w:p>
+      <w:pPr>
+        <w:tabs>
+          <w:tab w:val="left" w:pos="1812"/>
+        </w:tabs>
+        <w:rPr>
+          <w:b/>
+          <w:bCs/>
+          <w:u w:val="single"/>
+        </w:rPr>
+      </w:pPr>
+    </w:p>
+    <w:p>
+      <w:pPr>
+        <w:tabs>
+          <w:tab w:val="left" w:pos="1812"/>
+        </w:tabs>
+        <w:rPr>
+          <w:b/>
+          <w:bCs/>
+          <w:u w:val="single"/>
+        </w:rPr>
+      </w:pPr>
+      <w:r>
+        <w:rPr>
+          <w:b/>
+          <w:bCs/>
+          <w:u w:val="single"/>
+        </w:rPr>
+        <w:t>How would you modify the function approximator suggested in this section to get better results in Easy21?</w:t>
+      </w:r>
+    </w:p>
+    <w:p>
+      <w:pPr>
+        <w:tabs>
+          <w:tab w:val="left" w:pos="1812"/>
+        </w:tabs>
+      </w:pPr>
+      <w:r>
+        <w:t xml:space="preserve">The modifications which must be made depend on what you mean by better results. Do you want a faster convergence to some decent action-value function with few episodes, or do you want a function approximator which performs better in the long run, and which converges to something close to the true action-value function </w:t>
+      </w:r>
+      <w:r>
+        <w:t>long term</w:t>
+      </w:r>
+      <w:r>
+        <w:t>?</w:t>
+      </w:r>
+    </w:p>
+    <w:p>
+      <w:pPr>
+        <w:tabs>
+          <w:tab w:val="left" w:pos="1812"/>
+        </w:tabs>
+      </w:pPr>
+      <w:r>
+        <w:t xml:space="preserve">For example, if we wanted faster convergence to something decent, then we could look at q* (the optimal action-value function), and we could look at which intervals which have almost the same actions which is picked. For example, if we know that the optimal policy always prefers to stick if the dealer shows a card in range [1, 3], then you could have dealer sum in range [1, 3] as a feature. The thing I am discussing now basically comes down to finding better features, which isn’t always as easy. If you don’t have the oracle q*, then it is hard to know which features are good, and in all practical problems you don’t have q*, since if that is the case, then there is no problem to solve. </w:t>
+      </w:r>
+    </w:p>
+    <w:p>
+      <w:pPr>
+        <w:tabs>
+          <w:tab w:val="left" w:pos="1812"/>
+        </w:tabs>
+      </w:pPr>
+      <w:r>
+        <w:t>Apart from adjusting the features, you could have implemented a decaying epsilon, such that the policy gets greedier over time, and you could do the same thing with the learning rate.</w:t>
+      </w:r>
+    </w:p>
+    <w:p>
+      <w:pPr>
+        <w:tabs>
+          <w:tab w:val="left" w:pos="1812"/>
+        </w:tabs>
+      </w:pPr>
+      <w:r>
+        <w:t>But other than that, the only way to improve the algorithm is to change your features somehow. And to do that, you just need to follow some good heuristics. For example, I would assume that if you have some states where the difference in action value between the best and the next best action is small, then you would probably like to add some extra features which would apply for those states.</w:t>
+      </w:r>
+    </w:p>
+    <w:p>
+      <w:pPr>
+        <w:tabs>
+          <w:tab w:val="left" w:pos="1812"/>
+        </w:tabs>
+      </w:pPr>
+      <w:r>
+        <w:t xml:space="preserve">As an example, if it turns out that there is just a small difference between the expected future reward for hit and stick when the dealer shows a 5, then you can add that as a separate feature. </w:t>
+      </w:r>
+    </w:p>
+    <w:p>
+      <w:pPr>
+        <w:tabs>
+          <w:tab w:val="left" w:pos="1812"/>
+        </w:tabs>
+      </w:pPr>
+      <w:r>
+        <w:t>If your goal is to get a good approximation of q* long term, then I think you have chosen the wrong algorithm, as tabular methods will be better when we work with environments as small as Easy21. But you could perhaps get faster convergence if you in addition to having one feature for each state, have extra features like: player having card sum in range [0, 5]. I don’t know if it is a good idea, but it is something.</w:t>
+      </w:r>
+    </w:p>
+    <w:p>
+      <w:pPr>
+        <w:tabs>
+          <w:tab w:val="left" w:pos="1812"/>
+        </w:tabs>
+        <w:rPr>
+          <w:b/>
+          <w:bCs/>
+          <w:u w:val="single"/>
+        </w:rPr>
+      </w:pPr>
+      <w:r>
+        <w:t xml:space="preserve">And at the end we can mention that a non-linear neural network would probably work better as a function approximator, but seeing as the state-action space in Easy21 is so small, it looks like overkill to implement a neural network here. The tabular methods should work just fine for this problem, and we have the guarantee that they will converge to the optimal policy. There is no such guarantee for non-linear neural networks, although they would probably be able to get a much better estimate of </w:t>
+      </w:r>
       <w:proofErr w:type="gramStart"/>
       <w:r>
-        <w:t>So</w:t>
+        <w:t>q(</w:t>
       </w:r>
       <w:proofErr w:type="gramEnd"/>
       <w:r>
-        <w:t xml:space="preserve"> the advantage of function approximation is that it quickly gets a decent picture of the action-value function with little data, but it has the disadvantage that it will never be able to find the true action-value function, since it doesn’t have full knowledge of the state space.</w:t>
-      </w:r>
-    </w:p>
-    <w:p>
-      <w:pPr>
-        <w:tabs>
-          <w:tab w:val="left" w:pos="1812"/>
-        </w:tabs>
-      </w:pPr>
-    </w:p>
-    <w:p>
-      <w:pPr>
-        <w:tabs>
-          <w:tab w:val="left" w:pos="1812"/>
-        </w:tabs>
-        <w:rPr>
-          <w:b/>
-          <w:bCs/>
-          <w:u w:val="single"/>
-        </w:rPr>
-      </w:pPr>
-    </w:p>
-    <w:p>
-      <w:pPr>
-        <w:tabs>
-          <w:tab w:val="left" w:pos="1812"/>
-        </w:tabs>
-        <w:rPr>
-          <w:b/>
-          <w:bCs/>
-          <w:u w:val="single"/>
-        </w:rPr>
-      </w:pPr>
-      <w:r>
-        <w:rPr>
-          <w:b/>
-          <w:bCs/>
-          <w:u w:val="single"/>
-        </w:rPr>
-        <w:t>How would you modify the function approximator suggested in this section to get better results in Easy21?</w:t>
-      </w:r>
-    </w:p>
-    <w:p>
-      <w:pPr>
-        <w:tabs>
-          <w:tab w:val="left" w:pos="1812"/>
-        </w:tabs>
-      </w:pPr>
-      <w:r>
-        <w:t xml:space="preserve">The modifications which must be made depend on what you mean by better results. Do you want a faster convergence to some decent action-value function with few episodes, or do you want a function approximator which performs better in the long run, and which converges to something close to the true action-value function </w:t>
-      </w:r>
-      <w:r>
-        <w:t>long term</w:t>
-      </w:r>
-      <w:r>
-        <w:t>?</w:t>
-      </w:r>
-    </w:p>
-    <w:p>
-      <w:pPr>
-        <w:tabs>
-          <w:tab w:val="left" w:pos="1812"/>
-        </w:tabs>
-      </w:pPr>
-      <w:r>
-        <w:t xml:space="preserve">For example, if we wanted faster convergence to something decent, then we could look at q* (the optimal action-value function), and we could look at which intervals which have almost the same actions which is picked. For example, if we know that the optimal policy always prefers to stick if the dealer shows a card in range [1, 3], then you could have dealer sum in range [1, 3] as a feature. The thing I am discussing now basically comes down to finding better features, which isn’t always as easy. If you don’t have the oracle q*, then it is hard to know which features are good, and in all practical problems you don’t have q*, since if that is the case, then there is no problem to solve. </w:t>
-      </w:r>
-    </w:p>
-    <w:p>
-      <w:pPr>
-        <w:tabs>
-          <w:tab w:val="left" w:pos="1812"/>
-        </w:tabs>
-      </w:pPr>
-      <w:r>
-        <w:t>Apart from adjusting the features, you could have implemented a decaying epsilon, such that the policy gets greedier over time, and you could do the same thing with the learning rate.</w:t>
-      </w:r>
-    </w:p>
-    <w:p>
-      <w:pPr>
-        <w:tabs>
-          <w:tab w:val="left" w:pos="1812"/>
-        </w:tabs>
-      </w:pPr>
-      <w:r>
-        <w:t>But other than that, the only way to improve the algorithm is to change your features somehow. And to do that, you just need to follow some good heuristics. For example, I would assume that if you have some states where the difference in action value between the best and the next best action is small, then you would probably like to add some extra features which would apply for those states.</w:t>
-      </w:r>
-    </w:p>
-    <w:p>
-      <w:pPr>
-        <w:tabs>
-          <w:tab w:val="left" w:pos="1812"/>
-        </w:tabs>
-      </w:pPr>
-      <w:r>
-        <w:t xml:space="preserve">As an example, if it turns out that there is just a small difference between the expected future reward for hit and stick when the dealer shows a 5, then you can add that as a separate feature. </w:t>
-      </w:r>
-    </w:p>
-    <w:p>
-      <w:pPr>
-        <w:tabs>
-          <w:tab w:val="left" w:pos="1812"/>
-        </w:tabs>
-        <w:rPr>
-          <w:b/>
-          <w:bCs/>
-          <w:u w:val="single"/>
-        </w:rPr>
-      </w:pPr>
-      <w:r>
-        <w:t>If your goal is to get a good approximation of q* long term, then I think you have chosen the wrong algorithm, as tabular methods will be better when we work with environments as small as Easy21. But you could perhaps get faster convergence if you in addition to having one feature for each state, have extra features like: player having card sum in range [0, 5]. I don’t know if it is a good idea, but it is something.</w:t>
+        <w:t xml:space="preserve">s, a) after a small amount of episodes. </w:t>
       </w:r>
     </w:p>
     <w:sectPr>

</xml_diff>